<commit_message>
Se agrego Psp Itinerario y pantalla Tweet
</commit_message>
<xml_diff>
--- a/02. Desarrollo del proyecto/04.Requerimientos/Requerimientos_v3_23112018.docx
+++ b/02. Desarrollo del proyecto/04.Requerimientos/Requerimientos_v3_23112018.docx
@@ -1,6 +1,6 @@
 
 <file path=word/document.xml><?xml version="1.0" encoding="utf-8"?>
-<w:document xmlns:wpc="http://schemas.microsoft.com/office/word/2010/wordprocessingCanvas" xmlns:cx="http://schemas.microsoft.com/office/drawing/2014/chartex" xmlns:mc="http://schemas.openxmlformats.org/markup-compatibility/2006" xmlns:o="urn:schemas-microsoft-com:office:office" xmlns:r="http://schemas.openxmlformats.org/officeDocument/2006/relationships" xmlns:m="http://schemas.openxmlformats.org/officeDocument/2006/math" xmlns:v="urn:schemas-microsoft-com:vml" xmlns:wp14="http://schemas.microsoft.com/office/word/2010/wordprocessingDrawing" xmlns:wp="http://schemas.openxmlformats.org/drawingml/2006/wordprocessingDrawing" xmlns:w10="urn:schemas-microsoft-com:office:word" xmlns:w="http://schemas.openxmlformats.org/wordprocessingml/2006/main" xmlns:w14="http://schemas.microsoft.com/office/word/2010/wordml" xmlns:w15="http://schemas.microsoft.com/office/word/2012/wordml" xmlns:w16se="http://schemas.microsoft.com/office/word/2015/wordml/symex" xmlns:wpg="http://schemas.microsoft.com/office/word/2010/wordprocessingGroup" xmlns:wpi="http://schemas.microsoft.com/office/word/2010/wordprocessingInk" xmlns:wne="http://schemas.microsoft.com/office/word/2006/wordml" xmlns:wps="http://schemas.microsoft.com/office/word/2010/wordprocessingShape" mc:Ignorable="w14 w15 w16se wp14">
+<w:document xmlns:wpc="http://schemas.microsoft.com/office/word/2010/wordprocessingCanvas" xmlns:cx="http://schemas.microsoft.com/office/drawing/2014/chartex" xmlns:cx1="http://schemas.microsoft.com/office/drawing/2015/9/8/chartex" xmlns:cx2="http://schemas.microsoft.com/office/drawing/2015/10/21/chartex" xmlns:cx3="http://schemas.microsoft.com/office/drawing/2016/5/9/chartex" xmlns:cx4="http://schemas.microsoft.com/office/drawing/2016/5/10/chartex" xmlns:cx5="http://schemas.microsoft.com/office/drawing/2016/5/11/chartex" xmlns:cx6="http://schemas.microsoft.com/office/drawing/2016/5/12/chartex" xmlns:cx7="http://schemas.microsoft.com/office/drawing/2016/5/13/chartex" xmlns:cx8="http://schemas.microsoft.com/office/drawing/2016/5/14/chartex" xmlns:mc="http://schemas.openxmlformats.org/markup-compatibility/2006" xmlns:aink="http://schemas.microsoft.com/office/drawing/2016/ink" xmlns:am3d="http://schemas.microsoft.com/office/drawing/2017/model3d" xmlns:o="urn:schemas-microsoft-com:office:office" xmlns:r="http://schemas.openxmlformats.org/officeDocument/2006/relationships" xmlns:m="http://schemas.openxmlformats.org/officeDocument/2006/math" xmlns:v="urn:schemas-microsoft-com:vml" xmlns:wp14="http://schemas.microsoft.com/office/word/2010/wordprocessingDrawing" xmlns:wp="http://schemas.openxmlformats.org/drawingml/2006/wordprocessingDrawing" xmlns:w10="urn:schemas-microsoft-com:office:word" xmlns:w="http://schemas.openxmlformats.org/wordprocessingml/2006/main" xmlns:w14="http://schemas.microsoft.com/office/word/2010/wordml" xmlns:w15="http://schemas.microsoft.com/office/word/2012/wordml" xmlns:w16cid="http://schemas.microsoft.com/office/word/2016/wordml/cid" xmlns:w16se="http://schemas.microsoft.com/office/word/2015/wordml/symex" xmlns:wpg="http://schemas.microsoft.com/office/word/2010/wordprocessingGroup" xmlns:wpi="http://schemas.microsoft.com/office/word/2010/wordprocessingInk" xmlns:wne="http://schemas.microsoft.com/office/word/2006/wordml" xmlns:wps="http://schemas.microsoft.com/office/word/2010/wordprocessingShape" mc:Ignorable="w14 w15 w16se w16cid wp14">
   <w:body>
     <w:p>
       <w:bookmarkStart w:id="0" w:name="_Toc492892116"/>
@@ -25,7 +25,7 @@
     </w:p>
     <w:tbl>
       <w:tblPr>
-        <w:tblStyle w:val="Tabladecuadrcula1clara-nfasis1"/>
+        <w:tblStyle w:val="Tablaconcuadrcula1clara-nfasis1"/>
         <w:tblW w:w="0" w:type="auto"/>
         <w:tblInd w:w="1028" w:type="dxa"/>
         <w:tblLook w:val="04A0" w:firstRow="1" w:lastRow="0" w:firstColumn="1" w:lastColumn="0" w:noHBand="0" w:noVBand="1"/>
@@ -388,7 +388,7 @@
     </w:p>
     <w:tbl>
       <w:tblPr>
-        <w:tblStyle w:val="Tabladecuadrcula1clara-nfasis1"/>
+        <w:tblStyle w:val="Tablaconcuadrcula1clara-nfasis1"/>
         <w:tblW w:w="0" w:type="auto"/>
         <w:tblInd w:w="936" w:type="dxa"/>
         <w:tblLook w:val="0600" w:firstRow="0" w:lastRow="0" w:firstColumn="0" w:lastColumn="0" w:noHBand="1" w:noVBand="1"/>
@@ -600,7 +600,7 @@
     </w:p>
     <w:tbl>
       <w:tblPr>
-        <w:tblStyle w:val="Tabladecuadrcula1clara-nfasis1"/>
+        <w:tblStyle w:val="Tablaconcuadrcula1clara-nfasis1"/>
         <w:tblW w:w="0" w:type="auto"/>
         <w:tblInd w:w="988" w:type="dxa"/>
         <w:tblLook w:val="04A0" w:firstRow="1" w:lastRow="0" w:firstColumn="1" w:lastColumn="0" w:noHBand="0" w:noVBand="1"/>
@@ -2259,7 +2259,7 @@
     </w:p>
     <w:tbl>
       <w:tblPr>
-        <w:tblStyle w:val="Tabladecuadrcula1clara-nfasis1"/>
+        <w:tblStyle w:val="Tablaconcuadrcula1clara-nfasis1"/>
         <w:tblW w:w="0" w:type="auto"/>
         <w:tblInd w:w="625" w:type="dxa"/>
         <w:tblLook w:val="04A0" w:firstRow="1" w:lastRow="0" w:firstColumn="1" w:lastColumn="0" w:noHBand="0" w:noVBand="1"/>
@@ -2650,7 +2650,7 @@
     </w:p>
     <w:tbl>
       <w:tblPr>
-        <w:tblStyle w:val="Tabladecuadrcula1clara-nfasis1"/>
+        <w:tblStyle w:val="Tablaconcuadrcula1clara-nfasis1"/>
         <w:tblW w:w="0" w:type="auto"/>
         <w:tblInd w:w="625" w:type="dxa"/>
         <w:tblLook w:val="04A0" w:firstRow="1" w:lastRow="0" w:firstColumn="1" w:lastColumn="0" w:noHBand="0" w:noVBand="1"/>
@@ -3102,7 +3102,7 @@
     </w:p>
     <w:tbl>
       <w:tblPr>
-        <w:tblStyle w:val="Tabladecuadrcula1clara-nfasis1"/>
+        <w:tblStyle w:val="Tablaconcuadrcula1clara-nfasis1"/>
         <w:tblW w:w="0" w:type="auto"/>
         <w:tblInd w:w="610" w:type="dxa"/>
         <w:tblLook w:val="04A0" w:firstRow="1" w:lastRow="0" w:firstColumn="1" w:lastColumn="0" w:noHBand="0" w:noVBand="1"/>
@@ -3665,7 +3665,7 @@
     </w:p>
     <w:tbl>
       <w:tblPr>
-        <w:tblStyle w:val="Tabladecuadrcula1clara-nfasis1"/>
+        <w:tblStyle w:val="Tablaconcuadrcula1clara-nfasis1"/>
         <w:tblW w:w="0" w:type="auto"/>
         <w:tblInd w:w="655" w:type="dxa"/>
         <w:tblLook w:val="04A0" w:firstRow="1" w:lastRow="0" w:firstColumn="1" w:lastColumn="0" w:noHBand="0" w:noVBand="1"/>
@@ -4116,7 +4116,7 @@
     </w:p>
     <w:tbl>
       <w:tblPr>
-        <w:tblStyle w:val="Tabladecuadrcula1clara-nfasis1"/>
+        <w:tblStyle w:val="Tablaconcuadrcula1clara-nfasis1"/>
         <w:tblW w:w="0" w:type="auto"/>
         <w:tblInd w:w="625" w:type="dxa"/>
         <w:tblLook w:val="04A0" w:firstRow="1" w:lastRow="0" w:firstColumn="1" w:lastColumn="0" w:noHBand="0" w:noVBand="1"/>
@@ -4671,7 +4671,7 @@
     </w:p>
     <w:tbl>
       <w:tblPr>
-        <w:tblStyle w:val="Tabladecuadrcula1clara-nfasis1"/>
+        <w:tblStyle w:val="Tablaconcuadrcula1clara-nfasis1"/>
         <w:tblW w:w="0" w:type="auto"/>
         <w:tblInd w:w="655" w:type="dxa"/>
         <w:tblLook w:val="04A0" w:firstRow="1" w:lastRow="0" w:firstColumn="1" w:lastColumn="0" w:noHBand="0" w:noVBand="1"/>
@@ -5173,7 +5173,7 @@
     </w:p>
     <w:tbl>
       <w:tblPr>
-        <w:tblStyle w:val="Tabladecuadrcula1clara-nfasis1"/>
+        <w:tblStyle w:val="Tablaconcuadrcula1clara-nfasis1"/>
         <w:tblW w:w="0" w:type="auto"/>
         <w:tblInd w:w="625" w:type="dxa"/>
         <w:tblLook w:val="04A0" w:firstRow="1" w:lastRow="0" w:firstColumn="1" w:lastColumn="0" w:noHBand="0" w:noVBand="1"/>
@@ -5670,7 +5670,7 @@
     </w:p>
     <w:tbl>
       <w:tblPr>
-        <w:tblStyle w:val="Tabladecuadrcula1clara-nfasis1"/>
+        <w:tblStyle w:val="Tablaconcuadrcula1clara-nfasis1"/>
         <w:tblW w:w="0" w:type="auto"/>
         <w:tblInd w:w="640" w:type="dxa"/>
         <w:tblLook w:val="04A0" w:firstRow="1" w:lastRow="0" w:firstColumn="1" w:lastColumn="0" w:noHBand="0" w:noVBand="1"/>
@@ -5872,7 +5872,27 @@
                 <w:szCs w:val="20"/>
                 <w:lang w:val="es-ES_tradnl"/>
               </w:rPr>
-              <w:t xml:space="preserve">tión entre twitter, </w:t>
+              <w:t xml:space="preserve">tión entre </w:t>
+            </w:r>
+            <w:proofErr w:type="spellStart"/>
+            <w:r>
+              <w:rPr>
+                <w:rFonts w:ascii="Arial" w:hAnsi="Arial" w:cs="Arial"/>
+                <w:sz w:val="20"/>
+                <w:szCs w:val="20"/>
+                <w:lang w:val="es-ES_tradnl"/>
+              </w:rPr>
+              <w:t>twitter</w:t>
+            </w:r>
+            <w:proofErr w:type="spellEnd"/>
+            <w:r>
+              <w:rPr>
+                <w:rFonts w:ascii="Arial" w:hAnsi="Arial" w:cs="Arial"/>
+                <w:sz w:val="20"/>
+                <w:szCs w:val="20"/>
+                <w:lang w:val="es-ES_tradnl"/>
+              </w:rPr>
+              <w:t xml:space="preserve">, </w:t>
             </w:r>
             <w:proofErr w:type="spellStart"/>
             <w:r>
@@ -5998,7 +6018,27 @@
                 <w:szCs w:val="20"/>
                 <w:lang w:val="es-ES_tradnl"/>
               </w:rPr>
-              <w:t xml:space="preserve">junto con twitter e </w:t>
+              <w:t xml:space="preserve">junto con </w:t>
+            </w:r>
+            <w:proofErr w:type="spellStart"/>
+            <w:r>
+              <w:rPr>
+                <w:rFonts w:ascii="Arial" w:hAnsi="Arial" w:cs="Arial"/>
+                <w:sz w:val="20"/>
+                <w:szCs w:val="20"/>
+                <w:lang w:val="es-ES_tradnl"/>
+              </w:rPr>
+              <w:t>twitter</w:t>
+            </w:r>
+            <w:proofErr w:type="spellEnd"/>
+            <w:r>
+              <w:rPr>
+                <w:rFonts w:ascii="Arial" w:hAnsi="Arial" w:cs="Arial"/>
+                <w:sz w:val="20"/>
+                <w:szCs w:val="20"/>
+                <w:lang w:val="es-ES_tradnl"/>
+              </w:rPr>
+              <w:t xml:space="preserve"> e </w:t>
             </w:r>
             <w:proofErr w:type="spellStart"/>
             <w:r>
@@ -6312,7 +6352,7 @@
     </w:p>
     <w:tbl>
       <w:tblPr>
-        <w:tblStyle w:val="Tabladecuadrcula1clara-nfasis1"/>
+        <w:tblStyle w:val="Tablaconcuadrcula1clara-nfasis1"/>
         <w:tblW w:w="0" w:type="auto"/>
         <w:tblInd w:w="610" w:type="dxa"/>
         <w:tblLook w:val="04A0" w:firstRow="1" w:lastRow="0" w:firstColumn="1" w:lastColumn="0" w:noHBand="0" w:noVBand="1"/>
@@ -6624,7 +6664,7 @@
     </w:p>
     <w:tbl>
       <w:tblPr>
-        <w:tblStyle w:val="Tabladecuadrcula1clara-nfasis1"/>
+        <w:tblStyle w:val="Tablaconcuadrcula1clara-nfasis1"/>
         <w:tblW w:w="0" w:type="auto"/>
         <w:tblInd w:w="610" w:type="dxa"/>
         <w:tblLook w:val="04A0" w:firstRow="1" w:lastRow="0" w:firstColumn="1" w:lastColumn="0" w:noHBand="0" w:noVBand="1"/>
@@ -6978,7 +7018,7 @@
     </w:p>
     <w:tbl>
       <w:tblPr>
-        <w:tblStyle w:val="Tabladecuadrcula1clara-nfasis1"/>
+        <w:tblStyle w:val="Tablaconcuadrcula1clara-nfasis1"/>
         <w:tblW w:w="0" w:type="auto"/>
         <w:tblInd w:w="655" w:type="dxa"/>
         <w:tblLook w:val="04A0" w:firstRow="1" w:lastRow="0" w:firstColumn="1" w:lastColumn="0" w:noHBand="0" w:noVBand="1"/>
@@ -7299,7 +7339,7 @@
     </w:p>
     <w:tbl>
       <w:tblPr>
-        <w:tblStyle w:val="Tabladecuadrcula1clara-nfasis1"/>
+        <w:tblStyle w:val="Tablaconcuadrcula1clara-nfasis1"/>
         <w:tblW w:w="0" w:type="auto"/>
         <w:tblInd w:w="655" w:type="dxa"/>
         <w:tblLook w:val="04A0" w:firstRow="1" w:lastRow="0" w:firstColumn="1" w:lastColumn="0" w:noHBand="0" w:noVBand="1"/>
@@ -7608,7 +7648,7 @@
     </w:p>
     <w:tbl>
       <w:tblPr>
-        <w:tblStyle w:val="Tabladecuadrcula1clara-nfasis1"/>
+        <w:tblStyle w:val="Tablaconcuadrcula1clara-nfasis1"/>
         <w:tblW w:w="0" w:type="auto"/>
         <w:tblInd w:w="625" w:type="dxa"/>
         <w:tblLook w:val="04A0" w:firstRow="1" w:lastRow="0" w:firstColumn="1" w:lastColumn="0" w:noHBand="0" w:noVBand="1"/>
@@ -9464,8 +9504,6 @@
           </wp:inline>
         </w:drawing>
       </w:r>
-      <w:bookmarkStart w:id="19" w:name="_GoBack"/>
-      <w:bookmarkEnd w:id="19"/>
     </w:p>
     <w:p>
       <w:pPr>
@@ -9546,6 +9584,57 @@
     </w:p>
     <w:p>
       <w:pPr>
+        <w:ind w:left="494" w:firstLine="708"/>
+        <w:rPr>
+          <w:lang w:val="es-ES_tradnl"/>
+        </w:rPr>
+      </w:pPr>
+      <w:r>
+        <w:rPr>
+          <w:noProof/>
+        </w:rPr>
+        <w:lastRenderedPageBreak/>
+        <w:drawing>
+          <wp:inline distT="0" distB="0" distL="0" distR="0" wp14:anchorId="400C7D3A" wp14:editId="69CF80BA">
+            <wp:extent cx="2838450" cy="3028950"/>
+            <wp:effectExtent l="0" t="0" r="0" b="0"/>
+            <wp:docPr id="3" name="Imagen 3"/>
+            <wp:cNvGraphicFramePr>
+              <a:graphicFrameLocks xmlns:a="http://schemas.openxmlformats.org/drawingml/2006/main" noChangeAspect="1"/>
+            </wp:cNvGraphicFramePr>
+            <a:graphic xmlns:a="http://schemas.openxmlformats.org/drawingml/2006/main">
+              <a:graphicData uri="http://schemas.openxmlformats.org/drawingml/2006/picture">
+                <pic:pic xmlns:pic="http://schemas.openxmlformats.org/drawingml/2006/picture">
+                  <pic:nvPicPr>
+                    <pic:cNvPr id="1" name=""/>
+                    <pic:cNvPicPr/>
+                  </pic:nvPicPr>
+                  <pic:blipFill>
+                    <a:blip r:embed="rId17"/>
+                    <a:stretch>
+                      <a:fillRect/>
+                    </a:stretch>
+                  </pic:blipFill>
+                  <pic:spPr>
+                    <a:xfrm>
+                      <a:off x="0" y="0"/>
+                      <a:ext cx="2838450" cy="3028950"/>
+                    </a:xfrm>
+                    <a:prstGeom prst="rect">
+                      <a:avLst/>
+                    </a:prstGeom>
+                  </pic:spPr>
+                </pic:pic>
+              </a:graphicData>
+            </a:graphic>
+          </wp:inline>
+        </w:drawing>
+      </w:r>
+      <w:bookmarkStart w:id="19" w:name="_GoBack"/>
+      <w:bookmarkEnd w:id="19"/>
+    </w:p>
+    <w:p>
+      <w:pPr>
         <w:rPr>
           <w:rFonts w:ascii="Helvetica" w:hAnsi="Helvetica" w:cs="Helvetica"/>
           <w:color w:val="4B4F56"/>
@@ -9556,8 +9645,8 @@
       </w:pPr>
     </w:p>
     <w:sectPr>
-      <w:headerReference w:type="default" r:id="rId17"/>
-      <w:footerReference w:type="default" r:id="rId18"/>
+      <w:headerReference w:type="default" r:id="rId18"/>
+      <w:footerReference w:type="default" r:id="rId19"/>
       <w:pgSz w:w="12240" w:h="15840"/>
       <w:pgMar w:top="720" w:right="720" w:bottom="720" w:left="720" w:header="708" w:footer="708" w:gutter="0"/>
       <w:cols w:space="708"/>
@@ -9568,7 +9657,7 @@
 </file>
 
 <file path=word/endnotes.xml><?xml version="1.0" encoding="utf-8"?>
-<w:endnotes xmlns:wpc="http://schemas.microsoft.com/office/word/2010/wordprocessingCanvas" xmlns:cx="http://schemas.microsoft.com/office/drawing/2014/chartex" xmlns:mc="http://schemas.openxmlformats.org/markup-compatibility/2006" xmlns:o="urn:schemas-microsoft-com:office:office" xmlns:r="http://schemas.openxmlformats.org/officeDocument/2006/relationships" xmlns:m="http://schemas.openxmlformats.org/officeDocument/2006/math" xmlns:v="urn:schemas-microsoft-com:vml" xmlns:wp14="http://schemas.microsoft.com/office/word/2010/wordprocessingDrawing" xmlns:wp="http://schemas.openxmlformats.org/drawingml/2006/wordprocessingDrawing" xmlns:w10="urn:schemas-microsoft-com:office:word" xmlns:w="http://schemas.openxmlformats.org/wordprocessingml/2006/main" xmlns:w14="http://schemas.microsoft.com/office/word/2010/wordml" xmlns:w15="http://schemas.microsoft.com/office/word/2012/wordml" xmlns:w16se="http://schemas.microsoft.com/office/word/2015/wordml/symex" xmlns:wpg="http://schemas.microsoft.com/office/word/2010/wordprocessingGroup" xmlns:wpi="http://schemas.microsoft.com/office/word/2010/wordprocessingInk" xmlns:wne="http://schemas.microsoft.com/office/word/2006/wordml" xmlns:wps="http://schemas.microsoft.com/office/word/2010/wordprocessingShape" mc:Ignorable="w14 w15 w16se wp14">
+<w:endnotes xmlns:wpc="http://schemas.microsoft.com/office/word/2010/wordprocessingCanvas" xmlns:cx="http://schemas.microsoft.com/office/drawing/2014/chartex" xmlns:cx1="http://schemas.microsoft.com/office/drawing/2015/9/8/chartex" xmlns:cx2="http://schemas.microsoft.com/office/drawing/2015/10/21/chartex" xmlns:cx3="http://schemas.microsoft.com/office/drawing/2016/5/9/chartex" xmlns:cx4="http://schemas.microsoft.com/office/drawing/2016/5/10/chartex" xmlns:cx5="http://schemas.microsoft.com/office/drawing/2016/5/11/chartex" xmlns:cx6="http://schemas.microsoft.com/office/drawing/2016/5/12/chartex" xmlns:cx7="http://schemas.microsoft.com/office/drawing/2016/5/13/chartex" xmlns:cx8="http://schemas.microsoft.com/office/drawing/2016/5/14/chartex" xmlns:mc="http://schemas.openxmlformats.org/markup-compatibility/2006" xmlns:aink="http://schemas.microsoft.com/office/drawing/2016/ink" xmlns:am3d="http://schemas.microsoft.com/office/drawing/2017/model3d" xmlns:o="urn:schemas-microsoft-com:office:office" xmlns:r="http://schemas.openxmlformats.org/officeDocument/2006/relationships" xmlns:m="http://schemas.openxmlformats.org/officeDocument/2006/math" xmlns:v="urn:schemas-microsoft-com:vml" xmlns:wp14="http://schemas.microsoft.com/office/word/2010/wordprocessingDrawing" xmlns:wp="http://schemas.openxmlformats.org/drawingml/2006/wordprocessingDrawing" xmlns:w10="urn:schemas-microsoft-com:office:word" xmlns:w="http://schemas.openxmlformats.org/wordprocessingml/2006/main" xmlns:w14="http://schemas.microsoft.com/office/word/2010/wordml" xmlns:w15="http://schemas.microsoft.com/office/word/2012/wordml" xmlns:w16cid="http://schemas.microsoft.com/office/word/2016/wordml/cid" xmlns:w16se="http://schemas.microsoft.com/office/word/2015/wordml/symex" xmlns:wpg="http://schemas.microsoft.com/office/word/2010/wordprocessingGroup" xmlns:wpi="http://schemas.microsoft.com/office/word/2010/wordprocessingInk" xmlns:wne="http://schemas.microsoft.com/office/word/2006/wordml" xmlns:wps="http://schemas.microsoft.com/office/word/2010/wordprocessingShape" mc:Ignorable="w14 w15 w16se w16cid wp14">
   <w:endnote w:type="separator" w:id="-1">
     <w:p>
       <w:pPr>
@@ -9593,7 +9682,7 @@
 </file>
 
 <file path=word/footer1.xml><?xml version="1.0" encoding="utf-8"?>
-<w:ftr xmlns:wpc="http://schemas.microsoft.com/office/word/2010/wordprocessingCanvas" xmlns:cx="http://schemas.microsoft.com/office/drawing/2014/chartex" xmlns:mc="http://schemas.openxmlformats.org/markup-compatibility/2006" xmlns:o="urn:schemas-microsoft-com:office:office" xmlns:r="http://schemas.openxmlformats.org/officeDocument/2006/relationships" xmlns:m="http://schemas.openxmlformats.org/officeDocument/2006/math" xmlns:v="urn:schemas-microsoft-com:vml" xmlns:wp14="http://schemas.microsoft.com/office/word/2010/wordprocessingDrawing" xmlns:wp="http://schemas.openxmlformats.org/drawingml/2006/wordprocessingDrawing" xmlns:w10="urn:schemas-microsoft-com:office:word" xmlns:w="http://schemas.openxmlformats.org/wordprocessingml/2006/main" xmlns:w14="http://schemas.microsoft.com/office/word/2010/wordml" xmlns:w15="http://schemas.microsoft.com/office/word/2012/wordml" xmlns:w16se="http://schemas.microsoft.com/office/word/2015/wordml/symex" xmlns:wpg="http://schemas.microsoft.com/office/word/2010/wordprocessingGroup" xmlns:wpi="http://schemas.microsoft.com/office/word/2010/wordprocessingInk" xmlns:wne="http://schemas.microsoft.com/office/word/2006/wordml" xmlns:wps="http://schemas.microsoft.com/office/word/2010/wordprocessingShape" mc:Ignorable="w14 w15 w16se wp14">
+<w:ftr xmlns:wpc="http://schemas.microsoft.com/office/word/2010/wordprocessingCanvas" xmlns:cx="http://schemas.microsoft.com/office/drawing/2014/chartex" xmlns:cx1="http://schemas.microsoft.com/office/drawing/2015/9/8/chartex" xmlns:cx2="http://schemas.microsoft.com/office/drawing/2015/10/21/chartex" xmlns:cx3="http://schemas.microsoft.com/office/drawing/2016/5/9/chartex" xmlns:cx4="http://schemas.microsoft.com/office/drawing/2016/5/10/chartex" xmlns:cx5="http://schemas.microsoft.com/office/drawing/2016/5/11/chartex" xmlns:cx6="http://schemas.microsoft.com/office/drawing/2016/5/12/chartex" xmlns:cx7="http://schemas.microsoft.com/office/drawing/2016/5/13/chartex" xmlns:cx8="http://schemas.microsoft.com/office/drawing/2016/5/14/chartex" xmlns:mc="http://schemas.openxmlformats.org/markup-compatibility/2006" xmlns:aink="http://schemas.microsoft.com/office/drawing/2016/ink" xmlns:am3d="http://schemas.microsoft.com/office/drawing/2017/model3d" xmlns:o="urn:schemas-microsoft-com:office:office" xmlns:r="http://schemas.openxmlformats.org/officeDocument/2006/relationships" xmlns:m="http://schemas.openxmlformats.org/officeDocument/2006/math" xmlns:v="urn:schemas-microsoft-com:vml" xmlns:wp14="http://schemas.microsoft.com/office/word/2010/wordprocessingDrawing" xmlns:wp="http://schemas.openxmlformats.org/drawingml/2006/wordprocessingDrawing" xmlns:w10="urn:schemas-microsoft-com:office:word" xmlns:w="http://schemas.openxmlformats.org/wordprocessingml/2006/main" xmlns:w14="http://schemas.microsoft.com/office/word/2010/wordml" xmlns:w15="http://schemas.microsoft.com/office/word/2012/wordml" xmlns:w16cid="http://schemas.microsoft.com/office/word/2016/wordml/cid" xmlns:w16se="http://schemas.microsoft.com/office/word/2015/wordml/symex" xmlns:wpg="http://schemas.microsoft.com/office/word/2010/wordprocessingGroup" xmlns:wpi="http://schemas.microsoft.com/office/word/2010/wordprocessingInk" xmlns:wne="http://schemas.microsoft.com/office/word/2006/wordml" xmlns:wps="http://schemas.microsoft.com/office/word/2010/wordprocessingShape" mc:Ignorable="w14 w15 w16se w16cid wp14">
   <w:p>
     <w:pPr>
       <w:pStyle w:val="Piedepgina"/>
@@ -9744,7 +9833,7 @@
 </file>
 
 <file path=word/footnotes.xml><?xml version="1.0" encoding="utf-8"?>
-<w:footnotes xmlns:wpc="http://schemas.microsoft.com/office/word/2010/wordprocessingCanvas" xmlns:cx="http://schemas.microsoft.com/office/drawing/2014/chartex" xmlns:mc="http://schemas.openxmlformats.org/markup-compatibility/2006" xmlns:o="urn:schemas-microsoft-com:office:office" xmlns:r="http://schemas.openxmlformats.org/officeDocument/2006/relationships" xmlns:m="http://schemas.openxmlformats.org/officeDocument/2006/math" xmlns:v="urn:schemas-microsoft-com:vml" xmlns:wp14="http://schemas.microsoft.com/office/word/2010/wordprocessingDrawing" xmlns:wp="http://schemas.openxmlformats.org/drawingml/2006/wordprocessingDrawing" xmlns:w10="urn:schemas-microsoft-com:office:word" xmlns:w="http://schemas.openxmlformats.org/wordprocessingml/2006/main" xmlns:w14="http://schemas.microsoft.com/office/word/2010/wordml" xmlns:w15="http://schemas.microsoft.com/office/word/2012/wordml" xmlns:w16se="http://schemas.microsoft.com/office/word/2015/wordml/symex" xmlns:wpg="http://schemas.microsoft.com/office/word/2010/wordprocessingGroup" xmlns:wpi="http://schemas.microsoft.com/office/word/2010/wordprocessingInk" xmlns:wne="http://schemas.microsoft.com/office/word/2006/wordml" xmlns:wps="http://schemas.microsoft.com/office/word/2010/wordprocessingShape" mc:Ignorable="w14 w15 w16se wp14">
+<w:footnotes xmlns:wpc="http://schemas.microsoft.com/office/word/2010/wordprocessingCanvas" xmlns:cx="http://schemas.microsoft.com/office/drawing/2014/chartex" xmlns:cx1="http://schemas.microsoft.com/office/drawing/2015/9/8/chartex" xmlns:cx2="http://schemas.microsoft.com/office/drawing/2015/10/21/chartex" xmlns:cx3="http://schemas.microsoft.com/office/drawing/2016/5/9/chartex" xmlns:cx4="http://schemas.microsoft.com/office/drawing/2016/5/10/chartex" xmlns:cx5="http://schemas.microsoft.com/office/drawing/2016/5/11/chartex" xmlns:cx6="http://schemas.microsoft.com/office/drawing/2016/5/12/chartex" xmlns:cx7="http://schemas.microsoft.com/office/drawing/2016/5/13/chartex" xmlns:cx8="http://schemas.microsoft.com/office/drawing/2016/5/14/chartex" xmlns:mc="http://schemas.openxmlformats.org/markup-compatibility/2006" xmlns:aink="http://schemas.microsoft.com/office/drawing/2016/ink" xmlns:am3d="http://schemas.microsoft.com/office/drawing/2017/model3d" xmlns:o="urn:schemas-microsoft-com:office:office" xmlns:r="http://schemas.openxmlformats.org/officeDocument/2006/relationships" xmlns:m="http://schemas.openxmlformats.org/officeDocument/2006/math" xmlns:v="urn:schemas-microsoft-com:vml" xmlns:wp14="http://schemas.microsoft.com/office/word/2010/wordprocessingDrawing" xmlns:wp="http://schemas.openxmlformats.org/drawingml/2006/wordprocessingDrawing" xmlns:w10="urn:schemas-microsoft-com:office:word" xmlns:w="http://schemas.openxmlformats.org/wordprocessingml/2006/main" xmlns:w14="http://schemas.microsoft.com/office/word/2010/wordml" xmlns:w15="http://schemas.microsoft.com/office/word/2012/wordml" xmlns:w16cid="http://schemas.microsoft.com/office/word/2016/wordml/cid" xmlns:w16se="http://schemas.microsoft.com/office/word/2015/wordml/symex" xmlns:wpg="http://schemas.microsoft.com/office/word/2010/wordprocessingGroup" xmlns:wpi="http://schemas.microsoft.com/office/word/2010/wordprocessingInk" xmlns:wne="http://schemas.microsoft.com/office/word/2006/wordml" xmlns:wps="http://schemas.microsoft.com/office/word/2010/wordprocessingShape" mc:Ignorable="w14 w15 w16se w16cid wp14">
   <w:footnote w:type="separator" w:id="-1">
     <w:p>
       <w:pPr>
@@ -9769,7 +9858,7 @@
 </file>
 
 <file path=word/header1.xml><?xml version="1.0" encoding="utf-8"?>
-<w:hdr xmlns:wpc="http://schemas.microsoft.com/office/word/2010/wordprocessingCanvas" xmlns:cx="http://schemas.microsoft.com/office/drawing/2014/chartex" xmlns:mc="http://schemas.openxmlformats.org/markup-compatibility/2006" xmlns:o="urn:schemas-microsoft-com:office:office" xmlns:r="http://schemas.openxmlformats.org/officeDocument/2006/relationships" xmlns:m="http://schemas.openxmlformats.org/officeDocument/2006/math" xmlns:v="urn:schemas-microsoft-com:vml" xmlns:wp14="http://schemas.microsoft.com/office/word/2010/wordprocessingDrawing" xmlns:wp="http://schemas.openxmlformats.org/drawingml/2006/wordprocessingDrawing" xmlns:w10="urn:schemas-microsoft-com:office:word" xmlns:w="http://schemas.openxmlformats.org/wordprocessingml/2006/main" xmlns:w14="http://schemas.microsoft.com/office/word/2010/wordml" xmlns:w15="http://schemas.microsoft.com/office/word/2012/wordml" xmlns:w16se="http://schemas.microsoft.com/office/word/2015/wordml/symex" xmlns:wpg="http://schemas.microsoft.com/office/word/2010/wordprocessingGroup" xmlns:wpi="http://schemas.microsoft.com/office/word/2010/wordprocessingInk" xmlns:wne="http://schemas.microsoft.com/office/word/2006/wordml" xmlns:wps="http://schemas.microsoft.com/office/word/2010/wordprocessingShape" mc:Ignorable="w14 w15 w16se wp14">
+<w:hdr xmlns:wpc="http://schemas.microsoft.com/office/word/2010/wordprocessingCanvas" xmlns:cx="http://schemas.microsoft.com/office/drawing/2014/chartex" xmlns:cx1="http://schemas.microsoft.com/office/drawing/2015/9/8/chartex" xmlns:cx2="http://schemas.microsoft.com/office/drawing/2015/10/21/chartex" xmlns:cx3="http://schemas.microsoft.com/office/drawing/2016/5/9/chartex" xmlns:cx4="http://schemas.microsoft.com/office/drawing/2016/5/10/chartex" xmlns:cx5="http://schemas.microsoft.com/office/drawing/2016/5/11/chartex" xmlns:cx6="http://schemas.microsoft.com/office/drawing/2016/5/12/chartex" xmlns:cx7="http://schemas.microsoft.com/office/drawing/2016/5/13/chartex" xmlns:cx8="http://schemas.microsoft.com/office/drawing/2016/5/14/chartex" xmlns:mc="http://schemas.openxmlformats.org/markup-compatibility/2006" xmlns:aink="http://schemas.microsoft.com/office/drawing/2016/ink" xmlns:am3d="http://schemas.microsoft.com/office/drawing/2017/model3d" xmlns:o="urn:schemas-microsoft-com:office:office" xmlns:r="http://schemas.openxmlformats.org/officeDocument/2006/relationships" xmlns:m="http://schemas.openxmlformats.org/officeDocument/2006/math" xmlns:v="urn:schemas-microsoft-com:vml" xmlns:wp14="http://schemas.microsoft.com/office/word/2010/wordprocessingDrawing" xmlns:wp="http://schemas.openxmlformats.org/drawingml/2006/wordprocessingDrawing" xmlns:w10="urn:schemas-microsoft-com:office:word" xmlns:w="http://schemas.openxmlformats.org/wordprocessingml/2006/main" xmlns:w14="http://schemas.microsoft.com/office/word/2010/wordml" xmlns:w15="http://schemas.microsoft.com/office/word/2012/wordml" xmlns:w16cid="http://schemas.microsoft.com/office/word/2016/wordml/cid" xmlns:w16se="http://schemas.microsoft.com/office/word/2015/wordml/symex" xmlns:wpg="http://schemas.microsoft.com/office/word/2010/wordprocessingGroup" xmlns:wpi="http://schemas.microsoft.com/office/word/2010/wordprocessingInk" xmlns:wne="http://schemas.microsoft.com/office/word/2006/wordml" xmlns:wps="http://schemas.microsoft.com/office/word/2010/wordprocessingShape" mc:Ignorable="w14 w15 w16se w16cid wp14">
   <w:p>
     <w:pPr>
       <w:pStyle w:val="Encabezado"/>
@@ -9966,7 +10055,7 @@
             </wp:anchor>
           </w:drawing>
         </mc:Choice>
-        <mc:Fallback xmlns:cx1="http://schemas.microsoft.com/office/drawing/2015/9/8/chartex" xmlns:cx2="http://schemas.microsoft.com/office/drawing/2015/10/21/chartex" xmlns:cx3="http://schemas.microsoft.com/office/drawing/2016/5/9/chartex" xmlns:cx4="http://schemas.microsoft.com/office/drawing/2016/5/10/chartex" xmlns:cx5="http://schemas.microsoft.com/office/drawing/2016/5/11/chartex" xmlns:cx6="http://schemas.microsoft.com/office/drawing/2016/5/12/chartex" xmlns:cx7="http://schemas.microsoft.com/office/drawing/2016/5/13/chartex" xmlns:cx8="http://schemas.microsoft.com/office/drawing/2016/5/14/chartex" xmlns:aink="http://schemas.microsoft.com/office/drawing/2016/ink" xmlns:am3d="http://schemas.microsoft.com/office/drawing/2017/model3d" xmlns:w16cid="http://schemas.microsoft.com/office/word/2016/wordml/cid">
+        <mc:Fallback>
           <w:pict>
             <v:roundrect w14:anchorId="177C025C" id="Rectángulo: esquinas redondeadas 6" o:spid="_x0000_s1026" style="position:absolute;margin-left:-43.5pt;margin-top:27.6pt;width:66pt;height:712.5pt;z-index:251661312;visibility:visible;mso-wrap-style:square;mso-width-percent:0;mso-height-percent:0;mso-wrap-distance-left:9pt;mso-wrap-distance-top:0;mso-wrap-distance-right:9pt;mso-wrap-distance-bottom:0;mso-position-horizontal:absolute;mso-position-horizontal-relative:text;mso-position-vertical:absolute;mso-position-vertical-relative:text;mso-width-percent:0;mso-height-percent:0;mso-width-relative:margin;mso-height-relative:margin;v-text-anchor:middle" arcsize="10923f" o:gfxdata="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" fillcolor="#c9c9c9 [1942]" stroked="f" strokeweight="1pt">
               <v:fill color2="#c9c9c9 [1942]" rotate="t" angle="90" colors="0 #747474;.5 #a9a9a9;1 #c9c9c9" focus="100%" type="gradient"/>
@@ -10056,7 +10145,7 @@
             </wp:anchor>
           </w:drawing>
         </mc:Choice>
-        <mc:Fallback xmlns:cx1="http://schemas.microsoft.com/office/drawing/2015/9/8/chartex" xmlns:cx2="http://schemas.microsoft.com/office/drawing/2015/10/21/chartex" xmlns:cx3="http://schemas.microsoft.com/office/drawing/2016/5/9/chartex" xmlns:cx4="http://schemas.microsoft.com/office/drawing/2016/5/10/chartex" xmlns:cx5="http://schemas.microsoft.com/office/drawing/2016/5/11/chartex" xmlns:cx6="http://schemas.microsoft.com/office/drawing/2016/5/12/chartex" xmlns:cx7="http://schemas.microsoft.com/office/drawing/2016/5/13/chartex" xmlns:cx8="http://schemas.microsoft.com/office/drawing/2016/5/14/chartex" xmlns:aink="http://schemas.microsoft.com/office/drawing/2016/ink" xmlns:am3d="http://schemas.microsoft.com/office/drawing/2017/model3d" xmlns:w16cid="http://schemas.microsoft.com/office/word/2016/wordml/cid">
+        <mc:Fallback>
           <w:pict>
             <v:shapetype w14:anchorId="7E8CEF72" id="_x0000_t6" coordsize="21600,21600" o:spt="6" path="m,l,21600r21600,xe">
               <v:stroke joinstyle="miter"/>
@@ -10086,7 +10175,7 @@
 </file>
 
 <file path=word/numbering.xml><?xml version="1.0" encoding="utf-8"?>
-<w:numbering xmlns:wpc="http://schemas.microsoft.com/office/word/2010/wordprocessingCanvas" xmlns:cx="http://schemas.microsoft.com/office/drawing/2014/chartex" xmlns:mc="http://schemas.openxmlformats.org/markup-compatibility/2006" xmlns:o="urn:schemas-microsoft-com:office:office" xmlns:r="http://schemas.openxmlformats.org/officeDocument/2006/relationships" xmlns:m="http://schemas.openxmlformats.org/officeDocument/2006/math" xmlns:v="urn:schemas-microsoft-com:vml" xmlns:wp14="http://schemas.microsoft.com/office/word/2010/wordprocessingDrawing" xmlns:wp="http://schemas.openxmlformats.org/drawingml/2006/wordprocessingDrawing" xmlns:w10="urn:schemas-microsoft-com:office:word" xmlns:w="http://schemas.openxmlformats.org/wordprocessingml/2006/main" xmlns:w14="http://schemas.microsoft.com/office/word/2010/wordml" xmlns:w15="http://schemas.microsoft.com/office/word/2012/wordml" xmlns:w16se="http://schemas.microsoft.com/office/word/2015/wordml/symex" xmlns:wpg="http://schemas.microsoft.com/office/word/2010/wordprocessingGroup" xmlns:wpi="http://schemas.microsoft.com/office/word/2010/wordprocessingInk" xmlns:wne="http://schemas.microsoft.com/office/word/2006/wordml" xmlns:wps="http://schemas.microsoft.com/office/word/2010/wordprocessingShape" mc:Ignorable="w14 w15 w16se wp14">
+<w:numbering xmlns:wpc="http://schemas.microsoft.com/office/word/2010/wordprocessingCanvas" xmlns:cx="http://schemas.microsoft.com/office/drawing/2014/chartex" xmlns:cx1="http://schemas.microsoft.com/office/drawing/2015/9/8/chartex" xmlns:cx2="http://schemas.microsoft.com/office/drawing/2015/10/21/chartex" xmlns:cx3="http://schemas.microsoft.com/office/drawing/2016/5/9/chartex" xmlns:cx4="http://schemas.microsoft.com/office/drawing/2016/5/10/chartex" xmlns:cx5="http://schemas.microsoft.com/office/drawing/2016/5/11/chartex" xmlns:cx6="http://schemas.microsoft.com/office/drawing/2016/5/12/chartex" xmlns:cx7="http://schemas.microsoft.com/office/drawing/2016/5/13/chartex" xmlns:cx8="http://schemas.microsoft.com/office/drawing/2016/5/14/chartex" xmlns:mc="http://schemas.openxmlformats.org/markup-compatibility/2006" xmlns:aink="http://schemas.microsoft.com/office/drawing/2016/ink" xmlns:am3d="http://schemas.microsoft.com/office/drawing/2017/model3d" xmlns:o="urn:schemas-microsoft-com:office:office" xmlns:r="http://schemas.openxmlformats.org/officeDocument/2006/relationships" xmlns:m="http://schemas.openxmlformats.org/officeDocument/2006/math" xmlns:v="urn:schemas-microsoft-com:vml" xmlns:wp14="http://schemas.microsoft.com/office/word/2010/wordprocessingDrawing" xmlns:wp="http://schemas.openxmlformats.org/drawingml/2006/wordprocessingDrawing" xmlns:w10="urn:schemas-microsoft-com:office:word" xmlns:w="http://schemas.openxmlformats.org/wordprocessingml/2006/main" xmlns:w14="http://schemas.microsoft.com/office/word/2010/wordml" xmlns:w15="http://schemas.microsoft.com/office/word/2012/wordml" xmlns:w16cid="http://schemas.microsoft.com/office/word/2016/wordml/cid" xmlns:w16se="http://schemas.microsoft.com/office/word/2015/wordml/symex" xmlns:wpg="http://schemas.microsoft.com/office/word/2010/wordprocessingGroup" xmlns:wpi="http://schemas.microsoft.com/office/word/2010/wordprocessingInk" xmlns:wne="http://schemas.microsoft.com/office/word/2006/wordml" xmlns:wps="http://schemas.microsoft.com/office/word/2010/wordprocessingShape" mc:Ignorable="w14 w15 w16se w16cid wp14">
   <w:abstractNum w:abstractNumId="0" w15:restartNumberingAfterBreak="0">
     <w:nsid w:val="05500233"/>
     <w:multiLevelType w:val="hybridMultilevel"/>
@@ -13107,7 +13196,7 @@
 </file>
 
 <file path=word/styles.xml><?xml version="1.0" encoding="utf-8"?>
-<w:styles xmlns:mc="http://schemas.openxmlformats.org/markup-compatibility/2006" xmlns:r="http://schemas.openxmlformats.org/officeDocument/2006/relationships" xmlns:w="http://schemas.openxmlformats.org/wordprocessingml/2006/main" xmlns:w14="http://schemas.microsoft.com/office/word/2010/wordml" xmlns:w15="http://schemas.microsoft.com/office/word/2012/wordml" xmlns:w16se="http://schemas.microsoft.com/office/word/2015/wordml/symex" mc:Ignorable="w14 w15 w16se">
+<w:styles xmlns:mc="http://schemas.openxmlformats.org/markup-compatibility/2006" xmlns:r="http://schemas.openxmlformats.org/officeDocument/2006/relationships" xmlns:w="http://schemas.openxmlformats.org/wordprocessingml/2006/main" xmlns:w14="http://schemas.microsoft.com/office/word/2010/wordml" xmlns:w15="http://schemas.microsoft.com/office/word/2012/wordml" xmlns:w16cid="http://schemas.microsoft.com/office/word/2016/wordml/cid" xmlns:w16se="http://schemas.microsoft.com/office/word/2015/wordml/symex" mc:Ignorable="w14 w15 w16se w16cid">
   <w:docDefaults>
     <w:rPrDefault>
       <w:rPr>
@@ -13123,7 +13212,7 @@
       </w:pPr>
     </w:pPrDefault>
   </w:docDefaults>
-  <w:latentStyles w:defLockedState="0" w:defUIPriority="99" w:defSemiHidden="0" w:defUnhideWhenUsed="0" w:defQFormat="0" w:count="371">
+  <w:latentStyles w:defLockedState="0" w:defUIPriority="99" w:defSemiHidden="0" w:defUnhideWhenUsed="0" w:defQFormat="0" w:count="375">
     <w:lsdException w:name="Normal" w:uiPriority="0" w:qFormat="1"/>
     <w:lsdException w:name="heading 1" w:uiPriority="9" w:qFormat="1"/>
     <w:lsdException w:name="heading 2" w:semiHidden="1" w:uiPriority="9" w:unhideWhenUsed="1" w:qFormat="1"/>
@@ -13229,7 +13318,6 @@
     <w:lsdException w:name="HTML Sample" w:semiHidden="1" w:unhideWhenUsed="1"/>
     <w:lsdException w:name="HTML Typewriter" w:semiHidden="1" w:unhideWhenUsed="1"/>
     <w:lsdException w:name="HTML Variable" w:semiHidden="1" w:unhideWhenUsed="1"/>
-    <w:lsdException w:name="Normal Table" w:semiHidden="1" w:unhideWhenUsed="1"/>
     <w:lsdException w:name="annotation subject" w:semiHidden="1" w:unhideWhenUsed="1"/>
     <w:lsdException w:name="No List" w:semiHidden="1" w:unhideWhenUsed="1"/>
     <w:lsdException w:name="Outline List 1" w:semiHidden="1" w:unhideWhenUsed="1"/>
@@ -13273,10 +13361,8 @@
     <w:lsdException w:name="Table Elegant" w:semiHidden="1" w:unhideWhenUsed="1"/>
     <w:lsdException w:name="Table Professional" w:semiHidden="1" w:unhideWhenUsed="1"/>
     <w:lsdException w:name="Table Subtle 1" w:semiHidden="1" w:unhideWhenUsed="1"/>
-    <w:lsdException w:name="Table Subtle 2" w:semiHidden="1" w:unhideWhenUsed="1"/>
     <w:lsdException w:name="Table Web 1" w:semiHidden="1" w:unhideWhenUsed="1"/>
     <w:lsdException w:name="Table Web 2" w:semiHidden="1" w:unhideWhenUsed="1"/>
-    <w:lsdException w:name="Table Web 3" w:semiHidden="1" w:unhideWhenUsed="1"/>
     <w:lsdException w:name="Balloon Text" w:semiHidden="1" w:unhideWhenUsed="1"/>
     <w:lsdException w:name="Table Grid" w:uiPriority="39"/>
     <w:lsdException w:name="Table Theme" w:semiHidden="1" w:unhideWhenUsed="1"/>
@@ -13495,6 +13581,10 @@
     <w:lsdException w:name="List Table 5 Dark Accent 6" w:uiPriority="50"/>
     <w:lsdException w:name="List Table 6 Colorful Accent 6" w:uiPriority="51"/>
     <w:lsdException w:name="List Table 7 Colorful Accent 6" w:uiPriority="52"/>
+    <w:lsdException w:name="Mention" w:semiHidden="1" w:unhideWhenUsed="1"/>
+    <w:lsdException w:name="Smart Hyperlink" w:semiHidden="1" w:unhideWhenUsed="1"/>
+    <w:lsdException w:name="Hashtag" w:semiHidden="1" w:unhideWhenUsed="1"/>
+    <w:lsdException w:name="Unresolved Mention" w:semiHidden="1" w:unhideWhenUsed="1"/>
   </w:latentStyles>
   <w:style w:type="paragraph" w:default="1" w:styleId="Normal">
     <w:name w:val="Normal"/>
@@ -13772,7 +13862,7 @@
       <w:szCs w:val="18"/>
     </w:rPr>
   </w:style>
-  <w:style w:type="table" w:styleId="Tabladecuadrcula1clara-nfasis5">
+  <w:style w:type="table" w:styleId="Tablaconcuadrcula1clara-nfasis5">
     <w:name w:val="Grid Table 1 Light Accent 5"/>
     <w:basedOn w:val="Tablanormal"/>
     <w:uiPriority w:val="46"/>
@@ -13829,7 +13919,7 @@
       </w:rPr>
     </w:tblStylePr>
   </w:style>
-  <w:style w:type="table" w:styleId="Tabladecuadrcula1clara-nfasis1">
+  <w:style w:type="table" w:styleId="Tablaconcuadrcula1clara-nfasis1">
     <w:name w:val="Grid Table 1 Light Accent 1"/>
     <w:basedOn w:val="Tablanormal"/>
     <w:uiPriority w:val="46"/>
@@ -13985,7 +14075,7 @@
       <w:szCs w:val="24"/>
     </w:rPr>
   </w:style>
-  <w:style w:type="table" w:styleId="Tabladecuadrcula3-nfasis1">
+  <w:style w:type="table" w:styleId="Tablaconcuadrcula3-nfasis1">
     <w:name w:val="Grid Table 3 Accent 1"/>
     <w:basedOn w:val="Tablanormal"/>
     <w:uiPriority w:val="48"/>
@@ -14121,7 +14211,7 @@
       </w:tcPr>
     </w:tblStylePr>
   </w:style>
-  <w:style w:type="table" w:styleId="Tabladecuadrcula6concolores-nfasis1">
+  <w:style w:type="table" w:styleId="Tablaconcuadrcula6concolores-nfasis1">
     <w:name w:val="Grid Table 6 Colorful Accent 1"/>
     <w:basedOn w:val="Tablanormal"/>
     <w:uiPriority w:val="51"/>
@@ -14496,7 +14586,7 @@
 </file>
 
 <file path=customXml/itemProps1.xml><?xml version="1.0" encoding="utf-8"?>
-<ds:datastoreItem xmlns:ds="http://schemas.openxmlformats.org/officeDocument/2006/customXml" ds:itemID="{AB600C8A-AD63-44EA-9CE6-BA00F131C3A9}">
+<ds:datastoreItem xmlns:ds="http://schemas.openxmlformats.org/officeDocument/2006/customXml" ds:itemID="{F19804B8-B3EF-4CA7-B7D8-1BDBE34EB6E2}">
   <ds:schemaRefs>
     <ds:schemaRef ds:uri="http://schemas.openxmlformats.org/officeDocument/2006/bibliography"/>
   </ds:schemaRefs>

</xml_diff>